<commit_message>
Finished Jar and created Word
</commit_message>
<xml_diff>
--- a/ICE 1 - Student Registration/ICE 1 - Student Registration.docx
+++ b/ICE 1 - Student Registration/ICE 1 - Student Registration.docx
@@ -17,7 +17,15 @@
           <w:szCs w:val="36"/>
           <w:u w:val="single"/>
         </w:rPr>
-        <w:t>ICE 1 – Student Registration</w:t>
+        <w:t xml:space="preserve">ICE </w:t>
+      </w:r>
+      <w:r>
+        <w:rPr>
+          <w:sz w:val="36"/>
+          <w:szCs w:val="36"/>
+          <w:u w:val="single"/>
+        </w:rPr>
+        <w:t>4 – Mad Libs</w:t>
       </w:r>
     </w:p>
     <w:p>
@@ -42,17 +50,14 @@
         <w:jc w:val="center"/>
       </w:pPr>
       <w:r>
+        <w:rPr>
+          <w:noProof/>
+        </w:rPr>
         <w:drawing>
-          <wp:inline distT="0" distB="0" distL="0" distR="0" wp14:anchorId="1B185CED" wp14:editId="6D7B8FC3">
-            <wp:extent cx="4038600" cy="2210602"/>
-            <wp:effectExtent l="0" t="0" r="0" b="0"/>
-            <wp:docPr id="1" name="Picture 1" descr="Screenshot 1: Initial Screen showing Welcome Banner and instructions for the user to input&#10;&#10;">
-              <a:extLst xmlns:a="http://schemas.openxmlformats.org/drawingml/2006/main">
-                <a:ext uri="{C183D7F6-B498-43B3-948B-1728B52AA6E4}">
-                  <adec:decorative xmlns:adec="http://schemas.microsoft.com/office/drawing/2017/decorative" val="0"/>
-                </a:ext>
-              </a:extLst>
-            </wp:docPr>
+          <wp:inline distT="0" distB="0" distL="0" distR="0" wp14:anchorId="1AA94FB2" wp14:editId="6C632665">
+            <wp:extent cx="3330229" cy="1859441"/>
+            <wp:effectExtent l="0" t="0" r="3810" b="7620"/>
+            <wp:docPr id="5" name="Picture 5" descr="Graphical user interface, text, application&#10;&#10;Description automatically generated"/>
             <wp:cNvGraphicFramePr>
               <a:graphicFrameLocks xmlns:a="http://schemas.openxmlformats.org/drawingml/2006/main" noChangeAspect="1"/>
             </wp:cNvGraphicFramePr>
@@ -60,13 +65,7 @@
               <a:graphicData uri="http://schemas.openxmlformats.org/drawingml/2006/picture">
                 <pic:pic xmlns:pic="http://schemas.openxmlformats.org/drawingml/2006/picture">
                   <pic:nvPicPr>
-                    <pic:cNvPr id="1" name="Picture 1" descr="Screenshot 1: Initial Screen showing Welcome Banner and instructions for the user to input&#10;&#10;">
-                      <a:extLst>
-                        <a:ext uri="{C183D7F6-B498-43B3-948B-1728B52AA6E4}">
-                          <adec:decorative xmlns:adec="http://schemas.microsoft.com/office/drawing/2017/decorative" val="0"/>
-                        </a:ext>
-                      </a:extLst>
-                    </pic:cNvPr>
+                    <pic:cNvPr id="5" name="Picture 5" descr="Graphical user interface, text, application&#10;&#10;Description automatically generated"/>
                     <pic:cNvPicPr/>
                   </pic:nvPicPr>
                   <pic:blipFill>
@@ -78,7 +77,7 @@
                   <pic:spPr>
                     <a:xfrm>
                       <a:off x="0" y="0"/>
-                      <a:ext cx="4047781" cy="2215627"/>
+                      <a:ext cx="3330229" cy="1859441"/>
                     </a:xfrm>
                     <a:prstGeom prst="rect">
                       <a:avLst/>
@@ -117,7 +116,35 @@
           <w:sz w:val="24"/>
           <w:szCs w:val="24"/>
         </w:rPr>
-        <w:t>ys “Student Registration” as a welcome banner and it displays instructions for the user input as the “full name:”</w:t>
+        <w:t>ys “</w:t>
+      </w:r>
+      <w:r>
+        <w:rPr>
+          <w:sz w:val="24"/>
+          <w:szCs w:val="24"/>
+        </w:rPr>
+        <w:t>Mad Libs</w:t>
+      </w:r>
+      <w:r>
+        <w:rPr>
+          <w:sz w:val="24"/>
+          <w:szCs w:val="24"/>
+        </w:rPr>
+        <w:t>” as a welcome banner and it displays instructions for the user input</w:t>
+      </w:r>
+      <w:r>
+        <w:rPr>
+          <w:sz w:val="24"/>
+          <w:szCs w:val="24"/>
+        </w:rPr>
+        <w:t xml:space="preserve"> (which in this case, it would be): “ Please enter an adjective: </w:t>
+      </w:r>
+      <w:r>
+        <w:rPr>
+          <w:sz w:val="24"/>
+          <w:szCs w:val="24"/>
+        </w:rPr>
+        <w:t>”</w:t>
       </w:r>
       <w:r>
         <w:rPr>
@@ -191,6 +218,7 @@
       </w:pPr>
       <w:r>
         <w:rPr>
+          <w:noProof/>
           <w:sz w:val="24"/>
           <w:szCs w:val="24"/>
         </w:rPr>
@@ -327,6 +355,7 @@
       </w:pPr>
       <w:r>
         <w:rPr>
+          <w:noProof/>
           <w:sz w:val="24"/>
           <w:szCs w:val="24"/>
         </w:rPr>
@@ -377,6 +406,7 @@
       </w:pPr>
       <w:r>
         <w:rPr>
+          <w:noProof/>
           <w:sz w:val="24"/>
           <w:szCs w:val="24"/>
         </w:rPr>
@@ -466,78 +496,60 @@
           <w:sz w:val="24"/>
           <w:szCs w:val="24"/>
         </w:rPr>
-        <w:t xml:space="preserve">Question 1) </w:t>
-      </w:r>
-      <w:r>
+        <w:t>Question 1) In Java you must declare the variables before using them, what does it mean?</w:t>
+      </w:r>
+    </w:p>
+    <w:p>
+      <w:r>
+        <w:t xml:space="preserve">When declaring variables in Java, it </w:t>
+      </w:r>
+      <w:r>
+        <w:t xml:space="preserve">assigns a specific data type (i.e., integer, a string), reserve memory for it, as well as assign a name to the variable so that it can be referenced </w:t>
+      </w:r>
+      <w:r>
+        <w:t>later</w:t>
+      </w:r>
+      <w:r>
+        <w:t xml:space="preserve"> in the program. </w:t>
+      </w:r>
+      <w:r>
+        <w:t>It is important to note that assigning a name</w:t>
+      </w:r>
+      <w:r>
+        <w:t xml:space="preserve"> to the variable allows the program to follow the value of the variable. While recognizing the data type helps to </w:t>
+      </w:r>
+      <w:r>
+        <w:t>determine</w:t>
+      </w:r>
+      <w:r>
+        <w:t xml:space="preserve">s </w:t>
+      </w:r>
+      <w:r>
+        <w:t>the kind of value(s) that the variable can hold and the amount of memory that can be reserved for it.</w:t>
+      </w:r>
+      <w:r>
+        <w:t xml:space="preserve"> </w:t>
+      </w:r>
+    </w:p>
+    <w:p/>
+    <w:p/>
+    <w:p>
+      <w:pPr>
         <w:rPr>
           <w:b/>
           <w:bCs/>
           <w:sz w:val="24"/>
           <w:szCs w:val="24"/>
         </w:rPr>
-        <w:t>In Java you must declare the variables before using them, what does it mean?</w:t>
-      </w:r>
-    </w:p>
-    <w:p>
-      <w:r>
-        <w:t xml:space="preserve">When declaring variables in Java, it </w:t>
-      </w:r>
-      <w:r>
-        <w:t xml:space="preserve">assigns a specific data type (i.e., integer, a string), reserve memory for it, as well as assign a name to the variable so that it can be referenced </w:t>
-      </w:r>
-      <w:r>
-        <w:t>later</w:t>
-      </w:r>
-      <w:r>
-        <w:t xml:space="preserve"> in the program. </w:t>
-      </w:r>
-      <w:r>
-        <w:t>It is important to note that assigning a name</w:t>
-      </w:r>
-      <w:r>
-        <w:t xml:space="preserve"> to the variable allows the program to follow the value of the variable. While recognizing the data type helps to </w:t>
-      </w:r>
-      <w:r>
-        <w:t>determine</w:t>
-      </w:r>
-      <w:r>
-        <w:t xml:space="preserve">s </w:t>
-      </w:r>
-      <w:r>
-        <w:t>the kind of value(s) that the variable can hold and the amount of memory that can be reserved for it.</w:t>
-      </w:r>
-      <w:r>
-        <w:t xml:space="preserve"> </w:t>
-      </w:r>
-    </w:p>
-    <w:p/>
-    <w:p/>
-    <w:p>
-      <w:pPr>
+      </w:pPr>
+      <w:r>
         <w:rPr>
           <w:b/>
           <w:bCs/>
           <w:sz w:val="24"/>
           <w:szCs w:val="24"/>
         </w:rPr>
-      </w:pPr>
-      <w:r>
-        <w:rPr>
-          <w:b/>
-          <w:bCs/>
-          <w:sz w:val="24"/>
-          <w:szCs w:val="24"/>
-        </w:rPr>
-        <w:t xml:space="preserve">Question 2) </w:t>
-      </w:r>
-      <w:r>
-        <w:rPr>
-          <w:b/>
-          <w:bCs/>
-          <w:sz w:val="24"/>
-          <w:szCs w:val="24"/>
-        </w:rPr>
-        <w:t>What happens if you store the user’s name in a variable declared as an integer?</w:t>
+        <w:t>Question 2) What happens if you store the user’s name in a variable declared as an integer?</w:t>
       </w:r>
     </w:p>
     <w:p>
@@ -1100,6 +1112,7 @@
   <w:style w:type="character" w:default="1" w:styleId="DefaultParagraphFont">
     <w:name w:val="Default Paragraph Font"/>
     <w:uiPriority w:val="1"/>
+    <w:semiHidden/>
     <w:unhideWhenUsed/>
   </w:style>
   <w:style w:type="table" w:default="1" w:styleId="TableNormal">

</xml_diff>